<commit_message>
Persona's Toegevoegd en Spellingfout Contract
</commit_message>
<xml_diff>
--- a/Documenten/AMSTA - Doelgroep Analyse.docx
+++ b/Documenten/AMSTA - Doelgroep Analyse.docx
@@ -1636,9 +1636,901 @@
       </w:pPr>
     </w:p>
     <w:p/>
+    <w:p/>
+    <w:p/>
+    <w:p/>
+    <w:p/>
+    <w:p/>
+    <w:p>
+      <w:r>
+        <w:rPr>
+          <w:noProof/>
+          <w:lang w:eastAsia="nl-NL"/>
+        </w:rPr>
+        <w:lastRenderedPageBreak/>
+        <w:drawing>
+          <wp:anchor distT="0" distB="0" distL="114300" distR="114300" simplePos="0" relativeHeight="251663360" behindDoc="0" locked="0" layoutInCell="1" allowOverlap="1">
+            <wp:simplePos x="0" y="0"/>
+            <wp:positionH relativeFrom="margin">
+              <wp:align>left</wp:align>
+            </wp:positionH>
+            <wp:positionV relativeFrom="margin">
+              <wp:align>top</wp:align>
+            </wp:positionV>
+            <wp:extent cx="1518285" cy="1518285"/>
+            <wp:effectExtent l="19050" t="0" r="5715" b="0"/>
+            <wp:wrapSquare wrapText="bothSides"/>
+            <wp:docPr id="34" name="Afbeelding 34" descr="old-man-971889_960_720"/>
+            <wp:cNvGraphicFramePr>
+              <a:graphicFrameLocks xmlns:a="http://schemas.openxmlformats.org/drawingml/2006/main" noChangeAspect="1"/>
+            </wp:cNvGraphicFramePr>
+            <a:graphic xmlns:a="http://schemas.openxmlformats.org/drawingml/2006/main">
+              <a:graphicData uri="http://schemas.openxmlformats.org/drawingml/2006/picture">
+                <pic:pic xmlns:pic="http://schemas.openxmlformats.org/drawingml/2006/picture">
+                  <pic:nvPicPr>
+                    <pic:cNvPr id="0" name="Picture 34" descr="old-man-971889_960_720"/>
+                    <pic:cNvPicPr>
+                      <a:picLocks noChangeAspect="1" noChangeArrowheads="1"/>
+                    </pic:cNvPicPr>
+                  </pic:nvPicPr>
+                  <pic:blipFill>
+                    <a:blip r:embed="rId9" cstate="print"/>
+                    <a:srcRect/>
+                    <a:stretch>
+                      <a:fillRect/>
+                    </a:stretch>
+                  </pic:blipFill>
+                  <pic:spPr bwMode="auto">
+                    <a:xfrm>
+                      <a:off x="0" y="0"/>
+                      <a:ext cx="1518285" cy="1518285"/>
+                    </a:xfrm>
+                    <a:prstGeom prst="rect">
+                      <a:avLst/>
+                    </a:prstGeom>
+                    <a:noFill/>
+                  </pic:spPr>
+                </pic:pic>
+              </a:graphicData>
+            </a:graphic>
+          </wp:anchor>
+        </w:drawing>
+      </w:r>
+      <w:r>
+        <w:tab/>
+      </w:r>
+      <w:r>
+        <w:rPr>
+          <w:b/>
+        </w:rPr>
+        <w:t>Naam:</w:t>
+      </w:r>
+      <w:r>
+        <w:rPr>
+          <w:b/>
+        </w:rPr>
+        <w:tab/>
+      </w:r>
+      <w:r>
+        <w:rPr>
+          <w:b/>
+        </w:rPr>
+        <w:tab/>
+      </w:r>
+      <w:r>
+        <w:t xml:space="preserve">Dhr. </w:t>
+      </w:r>
+      <w:proofErr w:type="spellStart"/>
+      <w:r>
+        <w:t>Pietserse</w:t>
+      </w:r>
+      <w:proofErr w:type="spellEnd"/>
+    </w:p>
+    <w:p>
+      <w:r>
+        <w:rPr>
+          <w:b/>
+        </w:rPr>
+        <w:tab/>
+        <w:t>Leeftijd:</w:t>
+      </w:r>
+      <w:r>
+        <w:rPr>
+          <w:b/>
+        </w:rPr>
+        <w:tab/>
+      </w:r>
+      <w:r>
+        <w:t>83</w:t>
+      </w:r>
+    </w:p>
+    <w:p>
+      <w:r>
+        <w:rPr>
+          <w:b/>
+        </w:rPr>
+        <w:tab/>
+        <w:t>Locatie:</w:t>
+      </w:r>
+      <w:r>
+        <w:rPr>
+          <w:b/>
+        </w:rPr>
+        <w:tab/>
+      </w:r>
+      <w:proofErr w:type="spellStart"/>
+      <w:r>
+        <w:t>Amsta</w:t>
+      </w:r>
+      <w:proofErr w:type="spellEnd"/>
+      <w:r>
+        <w:t xml:space="preserve"> Jan </w:t>
+      </w:r>
+      <w:proofErr w:type="spellStart"/>
+      <w:r>
+        <w:t>Bonga</w:t>
+      </w:r>
+      <w:proofErr w:type="spellEnd"/>
+    </w:p>
+    <w:p>
+      <w:r>
+        <w:rPr>
+          <w:b/>
+        </w:rPr>
+        <w:tab/>
+      </w:r>
+    </w:p>
+    <w:p>
+      <w:pPr>
+        <w:rPr>
+          <w:b/>
+        </w:rPr>
+      </w:pPr>
+      <w:r>
+        <w:rPr>
+          <w:b/>
+        </w:rPr>
+        <w:tab/>
+        <w:t xml:space="preserve">Relatie </w:t>
+      </w:r>
+      <w:proofErr w:type="spellStart"/>
+      <w:r>
+        <w:rPr>
+          <w:b/>
+        </w:rPr>
+        <w:t>persona</w:t>
+      </w:r>
+      <w:proofErr w:type="spellEnd"/>
+      <w:r>
+        <w:rPr>
+          <w:b/>
+        </w:rPr>
+        <w:t xml:space="preserve"> met product:</w:t>
+      </w:r>
+    </w:p>
+    <w:p>
+      <w:pPr>
+        <w:ind w:left="3315"/>
+        <w:rPr>
+          <w:b/>
+        </w:rPr>
+      </w:pPr>
+      <w:r>
+        <w:t xml:space="preserve">Behoefte aan meer </w:t>
+      </w:r>
+      <w:proofErr w:type="spellStart"/>
+      <w:r>
+        <w:t>gezamelijke</w:t>
+      </w:r>
+      <w:proofErr w:type="spellEnd"/>
+      <w:r>
+        <w:t xml:space="preserve"> activiteiten en contact buiten de dagelijkse kringetjes.</w:t>
+      </w:r>
+    </w:p>
+    <w:p>
+      <w:pPr>
+        <w:rPr>
+          <w:b/>
+        </w:rPr>
+      </w:pPr>
+      <w:proofErr w:type="spellStart"/>
+      <w:r>
+        <w:rPr>
+          <w:b/>
+        </w:rPr>
+        <w:t>Motivatoren</w:t>
+      </w:r>
+      <w:proofErr w:type="spellEnd"/>
+    </w:p>
+    <w:p>
+      <w:pPr>
+        <w:pStyle w:val="Lijstalinea"/>
+        <w:numPr>
+          <w:ilvl w:val="0"/>
+          <w:numId w:val="2"/>
+        </w:numPr>
+        <w:spacing w:after="200" w:line="276" w:lineRule="auto"/>
+      </w:pPr>
+      <w:r>
+        <w:t>Vind het fijn om zijn tijd door te brengen met andere mensen.</w:t>
+      </w:r>
+    </w:p>
+    <w:p>
+      <w:pPr>
+        <w:pStyle w:val="Lijstalinea"/>
+        <w:numPr>
+          <w:ilvl w:val="0"/>
+          <w:numId w:val="2"/>
+        </w:numPr>
+        <w:spacing w:after="200" w:line="276" w:lineRule="auto"/>
+      </w:pPr>
+      <w:r>
+        <w:t>Vind het leuk om samen dingen te doen zoals spelletjes en uitstapjes.</w:t>
+      </w:r>
+    </w:p>
+    <w:p>
+      <w:pPr>
+        <w:rPr>
+          <w:b/>
+        </w:rPr>
+      </w:pPr>
+      <w:r>
+        <w:rPr>
+          <w:b/>
+        </w:rPr>
+        <w:t>Frustraties</w:t>
+      </w:r>
+    </w:p>
+    <w:p>
+      <w:pPr>
+        <w:pStyle w:val="Lijstalinea"/>
+        <w:numPr>
+          <w:ilvl w:val="0"/>
+          <w:numId w:val="3"/>
+        </w:numPr>
+        <w:spacing w:after="200" w:line="276" w:lineRule="auto"/>
+      </w:pPr>
+      <w:r>
+        <w:t>Vind het jammer dat er niet vaak activiteiten zijn.</w:t>
+      </w:r>
+    </w:p>
+    <w:p>
+      <w:pPr>
+        <w:pStyle w:val="Lijstalinea"/>
+        <w:numPr>
+          <w:ilvl w:val="0"/>
+          <w:numId w:val="3"/>
+        </w:numPr>
+        <w:spacing w:after="200" w:line="276" w:lineRule="auto"/>
+      </w:pPr>
+      <w:r>
+        <w:t>Weinig tot geen sociaal contact buiten het vaste groepje.</w:t>
+      </w:r>
+    </w:p>
+    <w:p/>
+    <w:p/>
+    <w:p>
+      <w:pPr>
+        <w:ind w:left="720"/>
+      </w:pPr>
+      <w:r>
+        <w:rPr>
+          <w:noProof/>
+          <w:lang w:eastAsia="nl-NL"/>
+        </w:rPr>
+        <w:drawing>
+          <wp:anchor distT="0" distB="0" distL="114300" distR="114300" simplePos="0" relativeHeight="251664384" behindDoc="0" locked="0" layoutInCell="1" allowOverlap="1">
+            <wp:simplePos x="0" y="0"/>
+            <wp:positionH relativeFrom="margin">
+              <wp:align>left</wp:align>
+            </wp:positionH>
+            <wp:positionV relativeFrom="margin">
+              <wp:align>top</wp:align>
+            </wp:positionV>
+            <wp:extent cx="1518285" cy="1518285"/>
+            <wp:effectExtent l="19050" t="0" r="5715" b="0"/>
+            <wp:wrapSquare wrapText="bothSides"/>
+            <wp:docPr id="3" name="Afbeelding 3" descr="old-man-971889_960_720"/>
+            <wp:cNvGraphicFramePr>
+              <a:graphicFrameLocks xmlns:a="http://schemas.openxmlformats.org/drawingml/2006/main" noChangeAspect="1"/>
+            </wp:cNvGraphicFramePr>
+            <a:graphic xmlns:a="http://schemas.openxmlformats.org/drawingml/2006/main">
+              <a:graphicData uri="http://schemas.openxmlformats.org/drawingml/2006/picture">
+                <pic:pic xmlns:pic="http://schemas.openxmlformats.org/drawingml/2006/picture">
+                  <pic:nvPicPr>
+                    <pic:cNvPr id="0" name="Picture 3" descr="old-man-971889_960_720"/>
+                    <pic:cNvPicPr>
+                      <a:picLocks noChangeAspect="1" noChangeArrowheads="1"/>
+                    </pic:cNvPicPr>
+                  </pic:nvPicPr>
+                  <pic:blipFill>
+                    <a:blip r:embed="rId9" cstate="print"/>
+                    <a:srcRect/>
+                    <a:stretch>
+                      <a:fillRect/>
+                    </a:stretch>
+                  </pic:blipFill>
+                  <pic:spPr bwMode="auto">
+                    <a:xfrm>
+                      <a:off x="0" y="0"/>
+                      <a:ext cx="1518285" cy="1518285"/>
+                    </a:xfrm>
+                    <a:prstGeom prst="rect">
+                      <a:avLst/>
+                    </a:prstGeom>
+                    <a:noFill/>
+                    <a:ln w="9525">
+                      <a:noFill/>
+                      <a:miter lim="800000"/>
+                      <a:headEnd/>
+                      <a:tailEnd/>
+                    </a:ln>
+                  </pic:spPr>
+                </pic:pic>
+              </a:graphicData>
+            </a:graphic>
+          </wp:anchor>
+        </w:drawing>
+      </w:r>
+    </w:p>
+    <w:p>
+      <w:pPr>
+        <w:ind w:firstLine="708"/>
+      </w:pPr>
+      <w:r>
+        <w:rPr>
+          <w:b/>
+          <w:noProof/>
+          <w:lang w:eastAsia="nl-NL"/>
+        </w:rPr>
+        <w:drawing>
+          <wp:anchor distT="0" distB="0" distL="114300" distR="114300" simplePos="0" relativeHeight="251665408" behindDoc="0" locked="0" layoutInCell="1" allowOverlap="1">
+            <wp:simplePos x="0" y="0"/>
+            <wp:positionH relativeFrom="margin">
+              <wp:posOffset>-95885</wp:posOffset>
+            </wp:positionH>
+            <wp:positionV relativeFrom="margin">
+              <wp:posOffset>4827905</wp:posOffset>
+            </wp:positionV>
+            <wp:extent cx="1757680" cy="1543685"/>
+            <wp:effectExtent l="19050" t="0" r="0" b="0"/>
+            <wp:wrapSquare wrapText="bothSides"/>
+            <wp:docPr id="9" name="Afbeelding 9" descr="C:\Users\Seb\AppData\Local\Microsoft\Windows\INetCache\Content.Word\e3dac8e0856d11ce8f00362e572a322d.jpg"/>
+            <wp:cNvGraphicFramePr>
+              <a:graphicFrameLocks xmlns:a="http://schemas.openxmlformats.org/drawingml/2006/main" noChangeAspect="1"/>
+            </wp:cNvGraphicFramePr>
+            <a:graphic xmlns:a="http://schemas.openxmlformats.org/drawingml/2006/main">
+              <a:graphicData uri="http://schemas.openxmlformats.org/drawingml/2006/picture">
+                <pic:pic xmlns:pic="http://schemas.openxmlformats.org/drawingml/2006/picture">
+                  <pic:nvPicPr>
+                    <pic:cNvPr id="0" name="Picture 9" descr="C:\Users\Seb\AppData\Local\Microsoft\Windows\INetCache\Content.Word\e3dac8e0856d11ce8f00362e572a322d.jpg"/>
+                    <pic:cNvPicPr>
+                      <a:picLocks noChangeAspect="1" noChangeArrowheads="1"/>
+                    </pic:cNvPicPr>
+                  </pic:nvPicPr>
+                  <pic:blipFill>
+                    <a:blip r:embed="rId10" cstate="print"/>
+                    <a:srcRect/>
+                    <a:stretch>
+                      <a:fillRect/>
+                    </a:stretch>
+                  </pic:blipFill>
+                  <pic:spPr bwMode="auto">
+                    <a:xfrm>
+                      <a:off x="0" y="0"/>
+                      <a:ext cx="1757680" cy="1543685"/>
+                    </a:xfrm>
+                    <a:prstGeom prst="rect">
+                      <a:avLst/>
+                    </a:prstGeom>
+                    <a:noFill/>
+                    <a:ln w="9525">
+                      <a:noFill/>
+                      <a:miter lim="800000"/>
+                      <a:headEnd/>
+                      <a:tailEnd/>
+                    </a:ln>
+                  </pic:spPr>
+                </pic:pic>
+              </a:graphicData>
+            </a:graphic>
+          </wp:anchor>
+        </w:drawing>
+      </w:r>
+      <w:r>
+        <w:rPr>
+          <w:b/>
+        </w:rPr>
+        <w:t>Naam:</w:t>
+      </w:r>
+      <w:r>
+        <w:rPr>
+          <w:b/>
+        </w:rPr>
+        <w:tab/>
+      </w:r>
+      <w:r>
+        <w:rPr>
+          <w:b/>
+        </w:rPr>
+        <w:tab/>
+      </w:r>
+      <w:r>
+        <w:t>Dhr. Van der Wal</w:t>
+      </w:r>
+    </w:p>
+    <w:p>
+      <w:r>
+        <w:rPr>
+          <w:b/>
+        </w:rPr>
+        <w:tab/>
+        <w:t>Leeftijd:</w:t>
+      </w:r>
+      <w:r>
+        <w:rPr>
+          <w:b/>
+        </w:rPr>
+        <w:tab/>
+      </w:r>
+      <w:r>
+        <w:t>78</w:t>
+      </w:r>
+    </w:p>
+    <w:p>
+      <w:r>
+        <w:rPr>
+          <w:b/>
+        </w:rPr>
+        <w:tab/>
+        <w:t>Locatie:</w:t>
+      </w:r>
+      <w:r>
+        <w:rPr>
+          <w:b/>
+        </w:rPr>
+        <w:tab/>
+      </w:r>
+      <w:proofErr w:type="spellStart"/>
+      <w:r>
+        <w:t>Amsta</w:t>
+      </w:r>
+      <w:proofErr w:type="spellEnd"/>
+      <w:r>
+        <w:t xml:space="preserve"> Jan </w:t>
+      </w:r>
+      <w:proofErr w:type="spellStart"/>
+      <w:r>
+        <w:t>Bonga</w:t>
+      </w:r>
+      <w:proofErr w:type="spellEnd"/>
+    </w:p>
+    <w:p>
+      <w:r>
+        <w:rPr>
+          <w:b/>
+        </w:rPr>
+        <w:tab/>
+      </w:r>
+    </w:p>
+    <w:p>
+      <w:pPr>
+        <w:rPr>
+          <w:b/>
+        </w:rPr>
+      </w:pPr>
+      <w:r>
+        <w:rPr>
+          <w:b/>
+        </w:rPr>
+        <w:tab/>
+        <w:t xml:space="preserve">Relatie </w:t>
+      </w:r>
+      <w:proofErr w:type="spellStart"/>
+      <w:r>
+        <w:rPr>
+          <w:b/>
+        </w:rPr>
+        <w:t>persona</w:t>
+      </w:r>
+      <w:proofErr w:type="spellEnd"/>
+      <w:r>
+        <w:rPr>
+          <w:b/>
+        </w:rPr>
+        <w:t xml:space="preserve"> met product:</w:t>
+      </w:r>
+    </w:p>
+    <w:p>
+      <w:pPr>
+        <w:ind w:left="3540"/>
+        <w:rPr>
+          <w:b/>
+        </w:rPr>
+      </w:pPr>
+      <w:r>
+        <w:t>Behoefte aan meer zelfstandigheid.</w:t>
+      </w:r>
+    </w:p>
+    <w:p>
+      <w:pPr>
+        <w:rPr>
+          <w:b/>
+        </w:rPr>
+      </w:pPr>
+    </w:p>
+    <w:p>
+      <w:pPr>
+        <w:rPr>
+          <w:b/>
+        </w:rPr>
+      </w:pPr>
+      <w:proofErr w:type="spellStart"/>
+      <w:r>
+        <w:rPr>
+          <w:b/>
+        </w:rPr>
+        <w:t>Motivatoren</w:t>
+      </w:r>
+      <w:proofErr w:type="spellEnd"/>
+    </w:p>
+    <w:p>
+      <w:pPr>
+        <w:pStyle w:val="Lijstalinea"/>
+        <w:numPr>
+          <w:ilvl w:val="0"/>
+          <w:numId w:val="2"/>
+        </w:numPr>
+        <w:spacing w:after="200" w:line="276" w:lineRule="auto"/>
+      </w:pPr>
+      <w:r>
+        <w:t>Mag het personeel wel eens helpen.</w:t>
+      </w:r>
+    </w:p>
+    <w:p>
+      <w:pPr>
+        <w:pStyle w:val="Lijstalinea"/>
+        <w:numPr>
+          <w:ilvl w:val="0"/>
+          <w:numId w:val="2"/>
+        </w:numPr>
+        <w:spacing w:after="200" w:line="276" w:lineRule="auto"/>
+      </w:pPr>
+      <w:r>
+        <w:t>Mag nog zelfstandig koken.</w:t>
+      </w:r>
+    </w:p>
+    <w:p>
+      <w:pPr>
+        <w:rPr>
+          <w:b/>
+        </w:rPr>
+      </w:pPr>
+      <w:r>
+        <w:rPr>
+          <w:b/>
+        </w:rPr>
+        <w:t>Frustraties</w:t>
+      </w:r>
+    </w:p>
+    <w:p>
+      <w:pPr>
+        <w:pStyle w:val="Lijstalinea"/>
+        <w:numPr>
+          <w:ilvl w:val="0"/>
+          <w:numId w:val="3"/>
+        </w:numPr>
+        <w:spacing w:after="200" w:line="276" w:lineRule="auto"/>
+      </w:pPr>
+      <w:r>
+        <w:t>Wordt vergeetachtig en kan wel wat kleinschalige hulp gebruiken met onthouden.</w:t>
+      </w:r>
+    </w:p>
+    <w:p>
+      <w:pPr>
+        <w:pStyle w:val="Lijstalinea"/>
+        <w:numPr>
+          <w:ilvl w:val="0"/>
+          <w:numId w:val="3"/>
+        </w:numPr>
+        <w:spacing w:after="200" w:line="276" w:lineRule="auto"/>
+      </w:pPr>
+      <w:r>
+        <w:t>Te weinig structuur.</w:t>
+      </w:r>
+    </w:p>
+    <w:p>
+      <w:pPr>
+        <w:ind w:left="1416" w:firstLine="708"/>
+        <w:rPr>
+          <w:b/>
+        </w:rPr>
+      </w:pPr>
+    </w:p>
+    <w:p>
+      <w:pPr>
+        <w:ind w:left="1416" w:firstLine="708"/>
+        <w:rPr>
+          <w:b/>
+        </w:rPr>
+      </w:pPr>
+    </w:p>
+    <w:p>
+      <w:pPr>
+        <w:ind w:left="1416" w:firstLine="708"/>
+        <w:rPr>
+          <w:b/>
+        </w:rPr>
+      </w:pPr>
+    </w:p>
+    <w:p>
+      <w:pPr>
+        <w:ind w:left="1416" w:firstLine="708"/>
+      </w:pPr>
+      <w:r>
+        <w:rPr>
+          <w:noProof/>
+          <w:lang w:eastAsia="nl-NL"/>
+        </w:rPr>
+        <w:lastRenderedPageBreak/>
+        <w:drawing>
+          <wp:anchor distT="0" distB="0" distL="114300" distR="114300" simplePos="0" relativeHeight="251666432" behindDoc="0" locked="0" layoutInCell="1" allowOverlap="1">
+            <wp:simplePos x="0" y="0"/>
+            <wp:positionH relativeFrom="margin">
+              <wp:align>left</wp:align>
+            </wp:positionH>
+            <wp:positionV relativeFrom="margin">
+              <wp:align>top</wp:align>
+            </wp:positionV>
+            <wp:extent cx="2191385" cy="1475105"/>
+            <wp:effectExtent l="19050" t="0" r="0" b="0"/>
+            <wp:wrapSquare wrapText="bothSides"/>
+            <wp:docPr id="35" name="Afbeelding 35" descr="Pensioen"/>
+            <wp:cNvGraphicFramePr>
+              <a:graphicFrameLocks xmlns:a="http://schemas.openxmlformats.org/drawingml/2006/main" noChangeAspect="1"/>
+            </wp:cNvGraphicFramePr>
+            <a:graphic xmlns:a="http://schemas.openxmlformats.org/drawingml/2006/main">
+              <a:graphicData uri="http://schemas.openxmlformats.org/drawingml/2006/picture">
+                <pic:pic xmlns:pic="http://schemas.openxmlformats.org/drawingml/2006/picture">
+                  <pic:nvPicPr>
+                    <pic:cNvPr id="0" name="Picture 35" descr="Pensioen"/>
+                    <pic:cNvPicPr>
+                      <a:picLocks noChangeAspect="1" noChangeArrowheads="1"/>
+                    </pic:cNvPicPr>
+                  </pic:nvPicPr>
+                  <pic:blipFill>
+                    <a:blip r:embed="rId11" cstate="print"/>
+                    <a:srcRect/>
+                    <a:stretch>
+                      <a:fillRect/>
+                    </a:stretch>
+                  </pic:blipFill>
+                  <pic:spPr bwMode="auto">
+                    <a:xfrm>
+                      <a:off x="0" y="0"/>
+                      <a:ext cx="2191385" cy="1475105"/>
+                    </a:xfrm>
+                    <a:prstGeom prst="rect">
+                      <a:avLst/>
+                    </a:prstGeom>
+                    <a:noFill/>
+                  </pic:spPr>
+                </pic:pic>
+              </a:graphicData>
+            </a:graphic>
+          </wp:anchor>
+        </w:drawing>
+      </w:r>
+      <w:r>
+        <w:rPr>
+          <w:b/>
+        </w:rPr>
+        <w:t>Naam:</w:t>
+      </w:r>
+      <w:r>
+        <w:rPr>
+          <w:b/>
+        </w:rPr>
+        <w:tab/>
+      </w:r>
+      <w:r>
+        <w:rPr>
+          <w:b/>
+        </w:rPr>
+        <w:tab/>
+      </w:r>
+      <w:proofErr w:type="spellStart"/>
+      <w:r>
+        <w:t>Mvr</w:t>
+      </w:r>
+      <w:proofErr w:type="spellEnd"/>
+      <w:r>
+        <w:t xml:space="preserve">. </w:t>
+      </w:r>
+      <w:proofErr w:type="spellStart"/>
+      <w:r>
+        <w:t>Arendse</w:t>
+      </w:r>
+      <w:proofErr w:type="spellEnd"/>
+    </w:p>
+    <w:p>
+      <w:r>
+        <w:tab/>
+      </w:r>
+      <w:r>
+        <w:rPr>
+          <w:b/>
+        </w:rPr>
+        <w:t>Leeftijd:</w:t>
+      </w:r>
+      <w:r>
+        <w:tab/>
+        <w:t>81</w:t>
+      </w:r>
+    </w:p>
+    <w:p>
+      <w:r>
+        <w:tab/>
+      </w:r>
+      <w:r>
+        <w:rPr>
+          <w:b/>
+        </w:rPr>
+        <w:t>Locatie:</w:t>
+      </w:r>
+      <w:r>
+        <w:tab/>
+      </w:r>
+      <w:proofErr w:type="spellStart"/>
+      <w:r>
+        <w:t>Amsta</w:t>
+      </w:r>
+      <w:proofErr w:type="spellEnd"/>
+      <w:r>
+        <w:t xml:space="preserve"> Jan </w:t>
+      </w:r>
+      <w:proofErr w:type="spellStart"/>
+      <w:r>
+        <w:t>Bonga</w:t>
+      </w:r>
+      <w:proofErr w:type="spellEnd"/>
+    </w:p>
+    <w:p/>
+    <w:p>
+      <w:pPr>
+        <w:rPr>
+          <w:b/>
+        </w:rPr>
+      </w:pPr>
+      <w:r>
+        <w:tab/>
+      </w:r>
+      <w:r>
+        <w:rPr>
+          <w:b/>
+        </w:rPr>
+        <w:t xml:space="preserve">Relatie </w:t>
+      </w:r>
+      <w:proofErr w:type="spellStart"/>
+      <w:r>
+        <w:rPr>
+          <w:b/>
+        </w:rPr>
+        <w:t>persona</w:t>
+      </w:r>
+      <w:proofErr w:type="spellEnd"/>
+      <w:r>
+        <w:rPr>
+          <w:b/>
+        </w:rPr>
+        <w:t xml:space="preserve"> met product:</w:t>
+      </w:r>
+    </w:p>
+    <w:p>
+      <w:pPr>
+        <w:ind w:left="4335"/>
+      </w:pPr>
+      <w:r>
+        <w:t>Behoefte aan structuur en de mogelijkheid om zelf keuzes te maken over bijvoorbeeld avond eten en hobby’s.</w:t>
+      </w:r>
+    </w:p>
+    <w:p>
+      <w:pPr>
+        <w:rPr>
+          <w:b/>
+        </w:rPr>
+      </w:pPr>
+      <w:proofErr w:type="spellStart"/>
+      <w:r>
+        <w:rPr>
+          <w:b/>
+        </w:rPr>
+        <w:t>Motivatoren</w:t>
+      </w:r>
+      <w:proofErr w:type="spellEnd"/>
+    </w:p>
+    <w:p>
+      <w:pPr>
+        <w:pStyle w:val="Lijstalinea"/>
+        <w:numPr>
+          <w:ilvl w:val="0"/>
+          <w:numId w:val="4"/>
+        </w:numPr>
+        <w:spacing w:after="200" w:line="276" w:lineRule="auto"/>
+        <w:rPr>
+          <w:b/>
+        </w:rPr>
+      </w:pPr>
+      <w:r>
+        <w:t>Vind het heerlijk om zelf haar eigen keuzes te kunnen maken.</w:t>
+      </w:r>
+    </w:p>
+    <w:p>
+      <w:pPr>
+        <w:pStyle w:val="Lijstalinea"/>
+        <w:numPr>
+          <w:ilvl w:val="0"/>
+          <w:numId w:val="4"/>
+        </w:numPr>
+        <w:spacing w:after="200" w:line="276" w:lineRule="auto"/>
+        <w:rPr>
+          <w:b/>
+        </w:rPr>
+      </w:pPr>
+      <w:r>
+        <w:t>Vind het belangrijk om dingen te kunnen doen volgens haar eigen ritme.</w:t>
+      </w:r>
+    </w:p>
+    <w:p>
+      <w:pPr>
+        <w:rPr>
+          <w:b/>
+        </w:rPr>
+      </w:pPr>
+      <w:r>
+        <w:rPr>
+          <w:b/>
+        </w:rPr>
+        <w:t>Frustraties</w:t>
+      </w:r>
+    </w:p>
+    <w:p>
+      <w:pPr>
+        <w:pStyle w:val="Lijstalinea"/>
+        <w:numPr>
+          <w:ilvl w:val="0"/>
+          <w:numId w:val="5"/>
+        </w:numPr>
+        <w:spacing w:after="200" w:line="276" w:lineRule="auto"/>
+      </w:pPr>
+      <w:r>
+        <w:t>Vind het jammer dat ze door haar vergetelheid steeds meer zelfstandigheid moet loslaten.</w:t>
+      </w:r>
+    </w:p>
+    <w:p>
+      <w:pPr>
+        <w:pStyle w:val="Lijstalinea"/>
+        <w:numPr>
+          <w:ilvl w:val="0"/>
+          <w:numId w:val="5"/>
+        </w:numPr>
+        <w:spacing w:after="200" w:line="276" w:lineRule="auto"/>
+      </w:pPr>
+      <w:r>
+        <w:t>Vind het jammer dat alles een beetje terug valt op dezelfde paar dingen, denk hierbij aan maaltijden en activiteiten.</w:t>
+      </w:r>
+    </w:p>
+    <w:p>
+      <w:pPr>
+        <w:rPr>
+          <w:b/>
+        </w:rPr>
+      </w:pPr>
+    </w:p>
+    <w:p/>
     <w:sectPr>
-      <w:headerReference w:type="default" r:id="rId9"/>
-      <w:footerReference w:type="default" r:id="rId10"/>
+      <w:headerReference w:type="default" r:id="rId12"/>
+      <w:footerReference w:type="default" r:id="rId13"/>
       <w:pgSz w:w="11906" w:h="16838"/>
       <w:pgMar w:top="1417" w:right="1417" w:bottom="1417" w:left="1417" w:header="708" w:footer="708" w:gutter="0"/>
       <w:pgNumType w:start="0"/>
@@ -1784,7 +2676,7 @@
                               <a:blip r:embed="rId1">
                                 <a:extLst>
                                   <a:ext uri="{28A0092B-C50C-407E-A947-70E740481C1C}">
-                                    <a14:useLocalDpi xmlns="" xmlns:wpc="http://schemas.microsoft.com/office/word/2010/wordprocessingCanvas" xmlns:mc="http://schemas.openxmlformats.org/markup-compatibility/2006" xmlns:o="urn:schemas-microsoft-com:office:office" xmlns:v="urn:schemas-microsoft-com:vml" xmlns:wp14="http://schemas.microsoft.com/office/word/2010/wordprocessingDrawing" xmlns:w10="urn:schemas-microsoft-com:office:word" xmlns:w="http://schemas.openxmlformats.org/wordprocessingml/2006/main" xmlns:w14="http://schemas.microsoft.com/office/word/2010/wordml" xmlns:w15="http://schemas.microsoft.com/office/word/2012/wordml" xmlns:wpg="http://schemas.microsoft.com/office/word/2010/wordprocessingGroup" xmlns:wpi="http://schemas.microsoft.com/office/word/2010/wordprocessingInk" xmlns:wps="http://schemas.microsoft.com/office/word/2010/wordprocessingShape" xmlns:a14="http://schemas.microsoft.com/office/drawing/2010/main" val="0"/>
+                                    <a14:useLocalDpi xmlns:a14="http://schemas.microsoft.com/office/drawing/2010/main" xmlns:wps="http://schemas.microsoft.com/office/word/2010/wordprocessingShape" xmlns:wpi="http://schemas.microsoft.com/office/word/2010/wordprocessingInk" xmlns:wpg="http://schemas.microsoft.com/office/word/2010/wordprocessingGroup" xmlns:w15="http://schemas.microsoft.com/office/word/2012/wordml" xmlns:w14="http://schemas.microsoft.com/office/word/2010/wordml" xmlns:w="http://schemas.openxmlformats.org/wordprocessingml/2006/main" xmlns:w10="urn:schemas-microsoft-com:office:word" xmlns:wp14="http://schemas.microsoft.com/office/word/2010/wordprocessingDrawing" xmlns:v="urn:schemas-microsoft-com:vml" xmlns:o="urn:schemas-microsoft-com:office:office" xmlns:mc="http://schemas.openxmlformats.org/markup-compatibility/2006" xmlns:wpc="http://schemas.microsoft.com/office/word/2010/wordprocessingCanvas" xmlns="" val="0"/>
                                   </a:ext>
                                 </a:extLst>
                               </a:blip>
@@ -1824,7 +2716,7 @@
         <w:noProof/>
       </w:rPr>
       <w:pict>
-        <v:shape id="Tekstvak 221" o:spid="_x0000_s4097" type="#_x0000_t202" style="position:absolute;margin-left:84.2pt;margin-top:0;width:71.8pt;height:13.45pt;z-index:251659264;visibility:visible;mso-width-percent:1000;mso-position-horizontal:right;mso-position-horizontal-relative:page;mso-position-vertical:center;mso-position-vertical-relative:top-margin-area;mso-width-percent:1000;mso-width-relative:right-margin-area;v-text-anchor:middle" o:gfxdata="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" o:allowincell="f" fillcolor="#5b9bd5 [3204]" stroked="f">
+        <v:shape id="Tekstvak 221" o:spid="_x0000_s4097" type="#_x0000_t202" style="position:absolute;margin-left:116pt;margin-top:0;width:71.8pt;height:13.45pt;z-index:251659264;visibility:visible;mso-width-percent:1000;mso-position-horizontal:right;mso-position-horizontal-relative:page;mso-position-vertical:center;mso-position-vertical-relative:top-margin-area;mso-width-percent:1000;mso-width-relative:right-margin-area;v-text-anchor:middle" o:gfxdata="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" o:allowincell="f" fillcolor="#5b9bd5 [3204]" stroked="f">
           <v:textbox style="mso-fit-shape-to-text:t" inset=",0,,0">
             <w:txbxContent>
               <w:p>
@@ -1870,6 +2762,119 @@
 <file path=word/numbering.xml><?xml version="1.0" encoding="utf-8"?>
 <w:numbering xmlns:ve="http://schemas.openxmlformats.org/markup-compatibility/2006" xmlns:o="urn:schemas-microsoft-com:office:office" xmlns:r="http://schemas.openxmlformats.org/officeDocument/2006/relationships" xmlns:m="http://schemas.openxmlformats.org/officeDocument/2006/math" xmlns:v="urn:schemas-microsoft-com:vml" xmlns:wp="http://schemas.openxmlformats.org/drawingml/2006/wordprocessingDrawing" xmlns:w10="urn:schemas-microsoft-com:office:word" xmlns:w="http://schemas.openxmlformats.org/wordprocessingml/2006/main" xmlns:wne="http://schemas.microsoft.com/office/word/2006/wordml">
   <w:abstractNum w:abstractNumId="0">
+    <w:nsid w:val="1A0F744C"/>
+    <w:multiLevelType w:val="hybridMultilevel"/>
+    <w:tmpl w:val="CCFA4EDA"/>
+    <w:lvl w:ilvl="0" w:tplc="04130001">
+      <w:start w:val="1"/>
+      <w:numFmt w:val="bullet"/>
+      <w:lvlText w:val=""/>
+      <w:lvlJc w:val="left"/>
+      <w:pPr>
+        <w:ind w:left="720" w:hanging="360"/>
+      </w:pPr>
+      <w:rPr>
+        <w:rFonts w:ascii="Symbol" w:hAnsi="Symbol" w:hint="default"/>
+      </w:rPr>
+    </w:lvl>
+    <w:lvl w:ilvl="1" w:tplc="04130003" w:tentative="1">
+      <w:start w:val="1"/>
+      <w:numFmt w:val="bullet"/>
+      <w:lvlText w:val="o"/>
+      <w:lvlJc w:val="left"/>
+      <w:pPr>
+        <w:ind w:left="1440" w:hanging="360"/>
+      </w:pPr>
+      <w:rPr>
+        <w:rFonts w:ascii="Courier New" w:hAnsi="Courier New" w:cs="Courier New" w:hint="default"/>
+      </w:rPr>
+    </w:lvl>
+    <w:lvl w:ilvl="2" w:tplc="04130005" w:tentative="1">
+      <w:start w:val="1"/>
+      <w:numFmt w:val="bullet"/>
+      <w:lvlText w:val=""/>
+      <w:lvlJc w:val="left"/>
+      <w:pPr>
+        <w:ind w:left="2160" w:hanging="360"/>
+      </w:pPr>
+      <w:rPr>
+        <w:rFonts w:ascii="Wingdings" w:hAnsi="Wingdings" w:hint="default"/>
+      </w:rPr>
+    </w:lvl>
+    <w:lvl w:ilvl="3" w:tplc="04130001" w:tentative="1">
+      <w:start w:val="1"/>
+      <w:numFmt w:val="bullet"/>
+      <w:lvlText w:val=""/>
+      <w:lvlJc w:val="left"/>
+      <w:pPr>
+        <w:ind w:left="2880" w:hanging="360"/>
+      </w:pPr>
+      <w:rPr>
+        <w:rFonts w:ascii="Symbol" w:hAnsi="Symbol" w:hint="default"/>
+      </w:rPr>
+    </w:lvl>
+    <w:lvl w:ilvl="4" w:tplc="04130003" w:tentative="1">
+      <w:start w:val="1"/>
+      <w:numFmt w:val="bullet"/>
+      <w:lvlText w:val="o"/>
+      <w:lvlJc w:val="left"/>
+      <w:pPr>
+        <w:ind w:left="3600" w:hanging="360"/>
+      </w:pPr>
+      <w:rPr>
+        <w:rFonts w:ascii="Courier New" w:hAnsi="Courier New" w:cs="Courier New" w:hint="default"/>
+      </w:rPr>
+    </w:lvl>
+    <w:lvl w:ilvl="5" w:tplc="04130005" w:tentative="1">
+      <w:start w:val="1"/>
+      <w:numFmt w:val="bullet"/>
+      <w:lvlText w:val=""/>
+      <w:lvlJc w:val="left"/>
+      <w:pPr>
+        <w:ind w:left="4320" w:hanging="360"/>
+      </w:pPr>
+      <w:rPr>
+        <w:rFonts w:ascii="Wingdings" w:hAnsi="Wingdings" w:hint="default"/>
+      </w:rPr>
+    </w:lvl>
+    <w:lvl w:ilvl="6" w:tplc="04130001" w:tentative="1">
+      <w:start w:val="1"/>
+      <w:numFmt w:val="bullet"/>
+      <w:lvlText w:val=""/>
+      <w:lvlJc w:val="left"/>
+      <w:pPr>
+        <w:ind w:left="5040" w:hanging="360"/>
+      </w:pPr>
+      <w:rPr>
+        <w:rFonts w:ascii="Symbol" w:hAnsi="Symbol" w:hint="default"/>
+      </w:rPr>
+    </w:lvl>
+    <w:lvl w:ilvl="7" w:tplc="04130003" w:tentative="1">
+      <w:start w:val="1"/>
+      <w:numFmt w:val="bullet"/>
+      <w:lvlText w:val="o"/>
+      <w:lvlJc w:val="left"/>
+      <w:pPr>
+        <w:ind w:left="5760" w:hanging="360"/>
+      </w:pPr>
+      <w:rPr>
+        <w:rFonts w:ascii="Courier New" w:hAnsi="Courier New" w:cs="Courier New" w:hint="default"/>
+      </w:rPr>
+    </w:lvl>
+    <w:lvl w:ilvl="8" w:tplc="04130005" w:tentative="1">
+      <w:start w:val="1"/>
+      <w:numFmt w:val="bullet"/>
+      <w:lvlText w:val=""/>
+      <w:lvlJc w:val="left"/>
+      <w:pPr>
+        <w:ind w:left="6480" w:hanging="360"/>
+      </w:pPr>
+      <w:rPr>
+        <w:rFonts w:ascii="Wingdings" w:hAnsi="Wingdings" w:hint="default"/>
+      </w:rPr>
+    </w:lvl>
+  </w:abstractNum>
+  <w:abstractNum w:abstractNumId="1">
     <w:nsid w:val="3AEC2152"/>
     <w:multiLevelType w:val="hybridMultilevel"/>
     <w:tmpl w:val="0C48A61A"/>
@@ -1982,8 +2987,359 @@
       </w:rPr>
     </w:lvl>
   </w:abstractNum>
+  <w:abstractNum w:abstractNumId="2">
+    <w:nsid w:val="550A388F"/>
+    <w:multiLevelType w:val="hybridMultilevel"/>
+    <w:tmpl w:val="21088E94"/>
+    <w:lvl w:ilvl="0" w:tplc="04130001">
+      <w:start w:val="1"/>
+      <w:numFmt w:val="bullet"/>
+      <w:lvlText w:val=""/>
+      <w:lvlJc w:val="left"/>
+      <w:pPr>
+        <w:ind w:left="720" w:hanging="360"/>
+      </w:pPr>
+      <w:rPr>
+        <w:rFonts w:ascii="Symbol" w:hAnsi="Symbol" w:hint="default"/>
+      </w:rPr>
+    </w:lvl>
+    <w:lvl w:ilvl="1" w:tplc="04130003" w:tentative="1">
+      <w:start w:val="1"/>
+      <w:numFmt w:val="bullet"/>
+      <w:lvlText w:val="o"/>
+      <w:lvlJc w:val="left"/>
+      <w:pPr>
+        <w:ind w:left="1440" w:hanging="360"/>
+      </w:pPr>
+      <w:rPr>
+        <w:rFonts w:ascii="Courier New" w:hAnsi="Courier New" w:cs="Courier New" w:hint="default"/>
+      </w:rPr>
+    </w:lvl>
+    <w:lvl w:ilvl="2" w:tplc="04130005" w:tentative="1">
+      <w:start w:val="1"/>
+      <w:numFmt w:val="bullet"/>
+      <w:lvlText w:val=""/>
+      <w:lvlJc w:val="left"/>
+      <w:pPr>
+        <w:ind w:left="2160" w:hanging="360"/>
+      </w:pPr>
+      <w:rPr>
+        <w:rFonts w:ascii="Wingdings" w:hAnsi="Wingdings" w:hint="default"/>
+      </w:rPr>
+    </w:lvl>
+    <w:lvl w:ilvl="3" w:tplc="04130001" w:tentative="1">
+      <w:start w:val="1"/>
+      <w:numFmt w:val="bullet"/>
+      <w:lvlText w:val=""/>
+      <w:lvlJc w:val="left"/>
+      <w:pPr>
+        <w:ind w:left="2880" w:hanging="360"/>
+      </w:pPr>
+      <w:rPr>
+        <w:rFonts w:ascii="Symbol" w:hAnsi="Symbol" w:hint="default"/>
+      </w:rPr>
+    </w:lvl>
+    <w:lvl w:ilvl="4" w:tplc="04130003" w:tentative="1">
+      <w:start w:val="1"/>
+      <w:numFmt w:val="bullet"/>
+      <w:lvlText w:val="o"/>
+      <w:lvlJc w:val="left"/>
+      <w:pPr>
+        <w:ind w:left="3600" w:hanging="360"/>
+      </w:pPr>
+      <w:rPr>
+        <w:rFonts w:ascii="Courier New" w:hAnsi="Courier New" w:cs="Courier New" w:hint="default"/>
+      </w:rPr>
+    </w:lvl>
+    <w:lvl w:ilvl="5" w:tplc="04130005" w:tentative="1">
+      <w:start w:val="1"/>
+      <w:numFmt w:val="bullet"/>
+      <w:lvlText w:val=""/>
+      <w:lvlJc w:val="left"/>
+      <w:pPr>
+        <w:ind w:left="4320" w:hanging="360"/>
+      </w:pPr>
+      <w:rPr>
+        <w:rFonts w:ascii="Wingdings" w:hAnsi="Wingdings" w:hint="default"/>
+      </w:rPr>
+    </w:lvl>
+    <w:lvl w:ilvl="6" w:tplc="04130001" w:tentative="1">
+      <w:start w:val="1"/>
+      <w:numFmt w:val="bullet"/>
+      <w:lvlText w:val=""/>
+      <w:lvlJc w:val="left"/>
+      <w:pPr>
+        <w:ind w:left="5040" w:hanging="360"/>
+      </w:pPr>
+      <w:rPr>
+        <w:rFonts w:ascii="Symbol" w:hAnsi="Symbol" w:hint="default"/>
+      </w:rPr>
+    </w:lvl>
+    <w:lvl w:ilvl="7" w:tplc="04130003" w:tentative="1">
+      <w:start w:val="1"/>
+      <w:numFmt w:val="bullet"/>
+      <w:lvlText w:val="o"/>
+      <w:lvlJc w:val="left"/>
+      <w:pPr>
+        <w:ind w:left="5760" w:hanging="360"/>
+      </w:pPr>
+      <w:rPr>
+        <w:rFonts w:ascii="Courier New" w:hAnsi="Courier New" w:cs="Courier New" w:hint="default"/>
+      </w:rPr>
+    </w:lvl>
+    <w:lvl w:ilvl="8" w:tplc="04130005" w:tentative="1">
+      <w:start w:val="1"/>
+      <w:numFmt w:val="bullet"/>
+      <w:lvlText w:val=""/>
+      <w:lvlJc w:val="left"/>
+      <w:pPr>
+        <w:ind w:left="6480" w:hanging="360"/>
+      </w:pPr>
+      <w:rPr>
+        <w:rFonts w:ascii="Wingdings" w:hAnsi="Wingdings" w:hint="default"/>
+      </w:rPr>
+    </w:lvl>
+  </w:abstractNum>
+  <w:abstractNum w:abstractNumId="3">
+    <w:nsid w:val="750E79F0"/>
+    <w:multiLevelType w:val="hybridMultilevel"/>
+    <w:tmpl w:val="8CBEB6A2"/>
+    <w:lvl w:ilvl="0" w:tplc="04130001">
+      <w:start w:val="1"/>
+      <w:numFmt w:val="bullet"/>
+      <w:lvlText w:val=""/>
+      <w:lvlJc w:val="left"/>
+      <w:pPr>
+        <w:ind w:left="720" w:hanging="360"/>
+      </w:pPr>
+      <w:rPr>
+        <w:rFonts w:ascii="Symbol" w:hAnsi="Symbol" w:hint="default"/>
+      </w:rPr>
+    </w:lvl>
+    <w:lvl w:ilvl="1" w:tplc="04130003" w:tentative="1">
+      <w:start w:val="1"/>
+      <w:numFmt w:val="bullet"/>
+      <w:lvlText w:val="o"/>
+      <w:lvlJc w:val="left"/>
+      <w:pPr>
+        <w:ind w:left="1440" w:hanging="360"/>
+      </w:pPr>
+      <w:rPr>
+        <w:rFonts w:ascii="Courier New" w:hAnsi="Courier New" w:cs="Courier New" w:hint="default"/>
+      </w:rPr>
+    </w:lvl>
+    <w:lvl w:ilvl="2" w:tplc="04130005" w:tentative="1">
+      <w:start w:val="1"/>
+      <w:numFmt w:val="bullet"/>
+      <w:lvlText w:val=""/>
+      <w:lvlJc w:val="left"/>
+      <w:pPr>
+        <w:ind w:left="2160" w:hanging="360"/>
+      </w:pPr>
+      <w:rPr>
+        <w:rFonts w:ascii="Wingdings" w:hAnsi="Wingdings" w:hint="default"/>
+      </w:rPr>
+    </w:lvl>
+    <w:lvl w:ilvl="3" w:tplc="04130001" w:tentative="1">
+      <w:start w:val="1"/>
+      <w:numFmt w:val="bullet"/>
+      <w:lvlText w:val=""/>
+      <w:lvlJc w:val="left"/>
+      <w:pPr>
+        <w:ind w:left="2880" w:hanging="360"/>
+      </w:pPr>
+      <w:rPr>
+        <w:rFonts w:ascii="Symbol" w:hAnsi="Symbol" w:hint="default"/>
+      </w:rPr>
+    </w:lvl>
+    <w:lvl w:ilvl="4" w:tplc="04130003" w:tentative="1">
+      <w:start w:val="1"/>
+      <w:numFmt w:val="bullet"/>
+      <w:lvlText w:val="o"/>
+      <w:lvlJc w:val="left"/>
+      <w:pPr>
+        <w:ind w:left="3600" w:hanging="360"/>
+      </w:pPr>
+      <w:rPr>
+        <w:rFonts w:ascii="Courier New" w:hAnsi="Courier New" w:cs="Courier New" w:hint="default"/>
+      </w:rPr>
+    </w:lvl>
+    <w:lvl w:ilvl="5" w:tplc="04130005" w:tentative="1">
+      <w:start w:val="1"/>
+      <w:numFmt w:val="bullet"/>
+      <w:lvlText w:val=""/>
+      <w:lvlJc w:val="left"/>
+      <w:pPr>
+        <w:ind w:left="4320" w:hanging="360"/>
+      </w:pPr>
+      <w:rPr>
+        <w:rFonts w:ascii="Wingdings" w:hAnsi="Wingdings" w:hint="default"/>
+      </w:rPr>
+    </w:lvl>
+    <w:lvl w:ilvl="6" w:tplc="04130001" w:tentative="1">
+      <w:start w:val="1"/>
+      <w:numFmt w:val="bullet"/>
+      <w:lvlText w:val=""/>
+      <w:lvlJc w:val="left"/>
+      <w:pPr>
+        <w:ind w:left="5040" w:hanging="360"/>
+      </w:pPr>
+      <w:rPr>
+        <w:rFonts w:ascii="Symbol" w:hAnsi="Symbol" w:hint="default"/>
+      </w:rPr>
+    </w:lvl>
+    <w:lvl w:ilvl="7" w:tplc="04130003" w:tentative="1">
+      <w:start w:val="1"/>
+      <w:numFmt w:val="bullet"/>
+      <w:lvlText w:val="o"/>
+      <w:lvlJc w:val="left"/>
+      <w:pPr>
+        <w:ind w:left="5760" w:hanging="360"/>
+      </w:pPr>
+      <w:rPr>
+        <w:rFonts w:ascii="Courier New" w:hAnsi="Courier New" w:cs="Courier New" w:hint="default"/>
+      </w:rPr>
+    </w:lvl>
+    <w:lvl w:ilvl="8" w:tplc="04130005" w:tentative="1">
+      <w:start w:val="1"/>
+      <w:numFmt w:val="bullet"/>
+      <w:lvlText w:val=""/>
+      <w:lvlJc w:val="left"/>
+      <w:pPr>
+        <w:ind w:left="6480" w:hanging="360"/>
+      </w:pPr>
+      <w:rPr>
+        <w:rFonts w:ascii="Wingdings" w:hAnsi="Wingdings" w:hint="default"/>
+      </w:rPr>
+    </w:lvl>
+  </w:abstractNum>
+  <w:abstractNum w:abstractNumId="4">
+    <w:nsid w:val="7ADC2CAE"/>
+    <w:multiLevelType w:val="hybridMultilevel"/>
+    <w:tmpl w:val="90929A40"/>
+    <w:lvl w:ilvl="0" w:tplc="04130001">
+      <w:start w:val="1"/>
+      <w:numFmt w:val="bullet"/>
+      <w:lvlText w:val=""/>
+      <w:lvlJc w:val="left"/>
+      <w:pPr>
+        <w:ind w:left="720" w:hanging="360"/>
+      </w:pPr>
+      <w:rPr>
+        <w:rFonts w:ascii="Symbol" w:hAnsi="Symbol" w:hint="default"/>
+      </w:rPr>
+    </w:lvl>
+    <w:lvl w:ilvl="1" w:tplc="04130003" w:tentative="1">
+      <w:start w:val="1"/>
+      <w:numFmt w:val="bullet"/>
+      <w:lvlText w:val="o"/>
+      <w:lvlJc w:val="left"/>
+      <w:pPr>
+        <w:ind w:left="1440" w:hanging="360"/>
+      </w:pPr>
+      <w:rPr>
+        <w:rFonts w:ascii="Courier New" w:hAnsi="Courier New" w:cs="Courier New" w:hint="default"/>
+      </w:rPr>
+    </w:lvl>
+    <w:lvl w:ilvl="2" w:tplc="04130005" w:tentative="1">
+      <w:start w:val="1"/>
+      <w:numFmt w:val="bullet"/>
+      <w:lvlText w:val=""/>
+      <w:lvlJc w:val="left"/>
+      <w:pPr>
+        <w:ind w:left="2160" w:hanging="360"/>
+      </w:pPr>
+      <w:rPr>
+        <w:rFonts w:ascii="Wingdings" w:hAnsi="Wingdings" w:hint="default"/>
+      </w:rPr>
+    </w:lvl>
+    <w:lvl w:ilvl="3" w:tplc="04130001" w:tentative="1">
+      <w:start w:val="1"/>
+      <w:numFmt w:val="bullet"/>
+      <w:lvlText w:val=""/>
+      <w:lvlJc w:val="left"/>
+      <w:pPr>
+        <w:ind w:left="2880" w:hanging="360"/>
+      </w:pPr>
+      <w:rPr>
+        <w:rFonts w:ascii="Symbol" w:hAnsi="Symbol" w:hint="default"/>
+      </w:rPr>
+    </w:lvl>
+    <w:lvl w:ilvl="4" w:tplc="04130003" w:tentative="1">
+      <w:start w:val="1"/>
+      <w:numFmt w:val="bullet"/>
+      <w:lvlText w:val="o"/>
+      <w:lvlJc w:val="left"/>
+      <w:pPr>
+        <w:ind w:left="3600" w:hanging="360"/>
+      </w:pPr>
+      <w:rPr>
+        <w:rFonts w:ascii="Courier New" w:hAnsi="Courier New" w:cs="Courier New" w:hint="default"/>
+      </w:rPr>
+    </w:lvl>
+    <w:lvl w:ilvl="5" w:tplc="04130005" w:tentative="1">
+      <w:start w:val="1"/>
+      <w:numFmt w:val="bullet"/>
+      <w:lvlText w:val=""/>
+      <w:lvlJc w:val="left"/>
+      <w:pPr>
+        <w:ind w:left="4320" w:hanging="360"/>
+      </w:pPr>
+      <w:rPr>
+        <w:rFonts w:ascii="Wingdings" w:hAnsi="Wingdings" w:hint="default"/>
+      </w:rPr>
+    </w:lvl>
+    <w:lvl w:ilvl="6" w:tplc="04130001" w:tentative="1">
+      <w:start w:val="1"/>
+      <w:numFmt w:val="bullet"/>
+      <w:lvlText w:val=""/>
+      <w:lvlJc w:val="left"/>
+      <w:pPr>
+        <w:ind w:left="5040" w:hanging="360"/>
+      </w:pPr>
+      <w:rPr>
+        <w:rFonts w:ascii="Symbol" w:hAnsi="Symbol" w:hint="default"/>
+      </w:rPr>
+    </w:lvl>
+    <w:lvl w:ilvl="7" w:tplc="04130003" w:tentative="1">
+      <w:start w:val="1"/>
+      <w:numFmt w:val="bullet"/>
+      <w:lvlText w:val="o"/>
+      <w:lvlJc w:val="left"/>
+      <w:pPr>
+        <w:ind w:left="5760" w:hanging="360"/>
+      </w:pPr>
+      <w:rPr>
+        <w:rFonts w:ascii="Courier New" w:hAnsi="Courier New" w:cs="Courier New" w:hint="default"/>
+      </w:rPr>
+    </w:lvl>
+    <w:lvl w:ilvl="8" w:tplc="04130005" w:tentative="1">
+      <w:start w:val="1"/>
+      <w:numFmt w:val="bullet"/>
+      <w:lvlText w:val=""/>
+      <w:lvlJc w:val="left"/>
+      <w:pPr>
+        <w:ind w:left="6480" w:hanging="360"/>
+      </w:pPr>
+      <w:rPr>
+        <w:rFonts w:ascii="Wingdings" w:hAnsi="Wingdings" w:hint="default"/>
+      </w:rPr>
+    </w:lvl>
+  </w:abstractNum>
   <w:num w:numId="1">
+    <w:abstractNumId w:val="1"/>
+  </w:num>
+  <w:num w:numId="2">
     <w:abstractNumId w:val="0"/>
+  </w:num>
+  <w:num w:numId="3">
+    <w:abstractNumId w:val="3"/>
+  </w:num>
+  <w:num w:numId="4">
+    <w:abstractNumId w:val="4"/>
+  </w:num>
+  <w:num w:numId="5">
+    <w:abstractNumId w:val="2"/>
   </w:num>
 </w:numbering>
 </file>
@@ -2682,7 +4038,7 @@
   <a:extraClrSchemeLst/>
   <a:extLst>
     <a:ext uri="{05A4C25C-085E-4340-85A3-A5531E510DB2}">
-      <thm15:themeFamily xmlns="" xmlns:thm15="http://schemas.microsoft.com/office/thememl/2012/main" name="Office Theme" id="{62F939B6-93AF-4DB8-9C6B-D6C7DFDC589F}" vid="{4A3C46E8-61CC-4603-A589-7422A47A8E4A}"/>
+      <thm15:themeFamily xmlns:thm15="http://schemas.microsoft.com/office/thememl/2012/main" xmlns="" name="Office Theme" id="{62F939B6-93AF-4DB8-9C6B-D6C7DFDC589F}" vid="{4A3C46E8-61CC-4603-A589-7422A47A8E4A}"/>
     </a:ext>
   </a:extLst>
 </a:theme>
@@ -2712,7 +4068,7 @@
 </file>
 
 <file path=customXml/itemProps2.xml><?xml version="1.0" encoding="utf-8"?>
-<ds:datastoreItem xmlns:ds="http://schemas.openxmlformats.org/officeDocument/2006/customXml" ds:itemID="{C63D96C5-C2C7-4DD8-94FE-F59E71CD8823}">
+<ds:datastoreItem xmlns:ds="http://schemas.openxmlformats.org/officeDocument/2006/customXml" ds:itemID="{377549CC-278D-4961-9930-BB2F955E9B05}">
   <ds:schemaRefs>
     <ds:schemaRef ds:uri="http://schemas.openxmlformats.org/officeDocument/2006/bibliography"/>
   </ds:schemaRefs>

</xml_diff>